<commit_message>
3rd submission to JVS 🌳🍋
</commit_message>
<xml_diff>
--- a/doc/manuscript.docx
+++ b/doc/manuscript.docx
@@ -184,61 +184,7 @@
         <w:pStyle w:val="FirstParagraph"/>
       </w:pPr>
       <w:r>
-        <w:t xml:space="preserve">Seed traits have functional significance in all levels of plant biology, but there is a lack of germination databases of wide geographical scope. This article presents</w:t>
-      </w:r>
-      <w:r>
-        <w:t xml:space="preserve"> </w:t>
-      </w:r>
-      <w:r>
-        <w:rPr>
-          <w:i/>
-        </w:rPr>
-        <w:t xml:space="preserve">SylvanSeeds</w:t>
-      </w:r>
-      <w:r>
-        <w:t xml:space="preserve">, a first global database of germination records for an ecologically coherent unit: Temperate Broadleaf and Mixed Forests. Data were gathered with a systematic literature search. A list of frequent taxa of the study area was created using 14,963 vegetation relevés from the sPlot database. The list was searched in the Web of Science. 6,791 references were screened, finding 555 articles from which data were extracted.</w:t>
-      </w:r>
-      <w:r>
-        <w:t xml:space="preserve"> </w:t>
-      </w:r>
-      <w:r>
-        <w:rPr>
-          <w:i/>
-        </w:rPr>
-        <w:t xml:space="preserve">SylvanSeeds</w:t>
-      </w:r>
-      <w:r>
-        <w:t xml:space="preserve"> </w:t>
-      </w:r>
-      <w:r>
-        <w:t xml:space="preserve">includes 4,012 germination records of 334 species from 72 families (gymnosperms and angiosperms), collected in 46 countries between 1920-2017. It provides raw data for meta-analysis: proportions of seeds germinated in laboratory experiments of scarification, stratification, light-darkness, and constant-alternating temperatures.</w:t>
-      </w:r>
-      <w:r>
-        <w:t xml:space="preserve"> </w:t>
-      </w:r>
-      <w:r>
-        <w:rPr>
-          <w:i/>
-        </w:rPr>
-        <w:t xml:space="preserve">SylvanSeeds</w:t>
-      </w:r>
-      <w:r>
-        <w:t xml:space="preserve"> </w:t>
-      </w:r>
-      <w:r>
-        <w:t xml:space="preserve">is freely distributed as a</w:t>
-      </w:r>
-      <w:r>
-        <w:t xml:space="preserve"> </w:t>
-      </w:r>
-      <w:r>
-        <w:rPr>
-          <w:i/>
-        </w:rPr>
-        <w:t xml:space="preserve">.csv</w:t>
-      </w:r>
-      <w:r>
-        <w:t xml:space="preserve">. The shiny app</w:t>
+        <w:t xml:space="preserve">Seed traits have functional significance in all levels of plant biology, but there is a lack of germination databases of wide geographical scope. This report presents</w:t>
       </w:r>
       <w:r>
         <w:t xml:space="preserve"> </w:t>
@@ -260,11 +206,53 @@
           <w:rPr>
             <w:rStyle w:val="Hipervnculo"/>
           </w:rPr>
-          <w:t xml:space="preserve">https://efernandezpascual.shinyapps.io/sylvanseeds/</w:t>
+          <w:t xml:space="preserve">https://efernandezpascual.github.io/home/sylvanseeds.html</w:t>
         </w:r>
       </w:hyperlink>
       <w:r>
-        <w:t xml:space="preserve">) is also presented, to make data accessible to the public.</w:t>
+        <w:t xml:space="preserve">), a first global database of germination records for an ecologically coherent unit: Temperate Broadleaf and Mixed Forests. Data were gathered with a systematic literature search. A list of frequent taxa of the study area was created using 14,963 vegetation relevés from the sPlot database. The list was searched in the Web of Science. 6,791 references were screened, finding 555 articles from which data were extracted.</w:t>
+      </w:r>
+      <w:r>
+        <w:t xml:space="preserve"> </w:t>
+      </w:r>
+      <w:r>
+        <w:rPr>
+          <w:i/>
+        </w:rPr>
+        <w:t xml:space="preserve">SylvanSeeds</w:t>
+      </w:r>
+      <w:r>
+        <w:t xml:space="preserve"> </w:t>
+      </w:r>
+      <w:r>
+        <w:t xml:space="preserve">includes 4,012 germination records of 334 species from 72 families (gymnosperms and angiosperms), collected in 46 countries between 1920-2017. It provides raw data for meta-analysis: proportions of seeds germinated in laboratory experiments of scarification, stratification, light-darkness, and constant-alternating temperatures.</w:t>
+      </w:r>
+      <w:r>
+        <w:t xml:space="preserve"> </w:t>
+      </w:r>
+      <w:r>
+        <w:rPr>
+          <w:i/>
+        </w:rPr>
+        <w:t xml:space="preserve">SylvanSeeds</w:t>
+      </w:r>
+      <w:r>
+        <w:t xml:space="preserve"> </w:t>
+      </w:r>
+      <w:r>
+        <w:t xml:space="preserve">is freely distributed as a</w:t>
+      </w:r>
+      <w:r>
+        <w:t xml:space="preserve"> </w:t>
+      </w:r>
+      <w:r>
+        <w:rPr>
+          <w:i/>
+        </w:rPr>
+        <w:t xml:space="preserve">.csv</w:t>
+      </w:r>
+      <w:r>
+        <w:t xml:space="preserve">. A shiny web app is also presented, to make data accessible to the public.</w:t>
       </w:r>
       <w:r>
         <w:t xml:space="preserve"> </w:t>
@@ -937,15 +925,34 @@
       <w:pPr>
         <w:pStyle w:val="Ttulo2"/>
       </w:pPr>
-      <w:bookmarkStart w:id="25" w:name="species-list"/>
-      <w:r>
-        <w:t xml:space="preserve">Species list</w:t>
+      <w:bookmarkStart w:id="25" w:name="frequent-species-list"/>
+      <w:r>
+        <w:t xml:space="preserve">Frequent species list</w:t>
       </w:r>
       <w:bookmarkEnd w:id="25"/>
     </w:p>
     <w:p>
       <w:pPr>
         <w:pStyle w:val="FirstParagraph"/>
+      </w:pPr>
+      <w:r>
+        <w:t xml:space="preserve">A systematic approach was followed to search for data, with the purpose of prioritising work and maximising its utility for vegetation science. In short, this approach consisted in (i) obtaining a representative number of vegetation plots for the biome from sPlot (</w:t>
+      </w:r>
+      <w:hyperlink r:id="rId26">
+        <w:r>
+          <w:rPr>
+            <w:rStyle w:val="Hipervnculo"/>
+          </w:rPr>
+          <w:t xml:space="preserve">https://www.idiv.de/en/splot.html</w:t>
+        </w:r>
+      </w:hyperlink>
+      <w:r>
+        <w:t xml:space="preserve">); and (ii) using the plots to produce a list of frequent species (i.e. species that occur in at least 5 % of the plots of a region).</w:t>
+      </w:r>
+    </w:p>
+    <w:p>
+      <w:pPr>
+        <w:pStyle w:val="Textoindependiente"/>
       </w:pPr>
       <w:r>
         <w:t xml:space="preserve">A list of species for which to search germination data was created using vegetation relevés (i.e. records of plant species co-occurring in sampling plots) from</w:t>
@@ -1371,11 +1378,11 @@
       <w:pPr>
         <w:pStyle w:val="Ttulo2"/>
       </w:pPr>
-      <w:bookmarkStart w:id="26" w:name="web-of-science-literature-search"/>
+      <w:bookmarkStart w:id="27" w:name="web-of-science-literature-search"/>
       <w:r>
         <w:t xml:space="preserve">Web of Science literature search</w:t>
       </w:r>
-      <w:bookmarkEnd w:id="26"/>
+      <w:bookmarkEnd w:id="27"/>
     </w:p>
     <w:p>
       <w:pPr>
@@ -1570,13 +1577,44 @@
     </w:p>
     <w:p>
       <w:pPr>
+        <w:pStyle w:val="Textoindependiente"/>
+      </w:pPr>
+      <w:r>
+        <w:t xml:space="preserve">The systematic approach applied may fail to capture references on species belonging to the nemoral biome for three reasons: (1) the species is not recorded in the vegetation database; (2) the species has been recorded, but it is infrequent (see above the frequency criterion); or (3) the species is recorded and frequent and goes into the list, but the relevant germination references are not found by the web search because the species name is not mentioned in the title or the abstract. While points 1 and 2 are intentionally excluded by the applied methodology, point 3 would be a failure of the methodology (specifically, a failure of the search string to find a relevant paper). For this reason, a protocol was applied to detect the importance of point 3, using the book of Baskin and Baskin</w:t>
+      </w:r>
+      <w:r>
+        <w:t xml:space="preserve"> </w:t>
+      </w:r>
+      <w:r>
+        <w:t xml:space="preserve">(</w:t>
+      </w:r>
+      <w:hyperlink w:anchor="ref-RN3214">
+        <w:r>
+          <w:rPr>
+            <w:rStyle w:val="Hipervnculo"/>
+          </w:rPr>
+          <w:t xml:space="preserve">2014</w:t>
+        </w:r>
+      </w:hyperlink>
+      <w:r>
+        <w:t xml:space="preserve">)</w:t>
+      </w:r>
+      <w:r>
+        <w:t xml:space="preserve"> </w:t>
+      </w:r>
+      <w:r>
+        <w:t xml:space="preserve">as a reference. After completing the database, species names in the frequent species list for which no relevant papers had been found were searched in the taxonomical index of the Baskin and Baskin book. There were 273 species with missing data and mentioned by Baskin and Baskin in their index. A random sample of 10 % of these species were selected, and their references as mentioned in the book were searched. All of them were found to be either inaccessible (national journals or old conference proceedings not available online) or to have no relevant data (i.e. provided no primary germination data that could be retrieved). From this trial, it was concluded that the search string had found a reasonable amount of the available information, by comparing it to the best reference available, the review book of Baskin and Baskin.</w:t>
+      </w:r>
+    </w:p>
+    <w:p>
+      <w:pPr>
         <w:pStyle w:val="Ttulo2"/>
       </w:pPr>
-      <w:bookmarkStart w:id="27" w:name="recording-of-the-database"/>
+      <w:bookmarkStart w:id="28" w:name="recording-of-the-database"/>
       <w:r>
         <w:t xml:space="preserve">Recording of the database</w:t>
       </w:r>
-      <w:bookmarkEnd w:id="27"/>
+      <w:bookmarkEnd w:id="28"/>
     </w:p>
     <w:p>
       <w:pPr>
@@ -1602,21 +1640,21 @@
       <w:pPr>
         <w:pStyle w:val="Ttulo1"/>
       </w:pPr>
-      <w:bookmarkStart w:id="28" w:name="results"/>
+      <w:bookmarkStart w:id="29" w:name="results"/>
       <w:r>
         <w:t xml:space="preserve">Results</w:t>
       </w:r>
-      <w:bookmarkEnd w:id="28"/>
+      <w:bookmarkEnd w:id="29"/>
     </w:p>
     <w:p>
       <w:pPr>
         <w:pStyle w:val="Ttulo2"/>
       </w:pPr>
-      <w:bookmarkStart w:id="29" w:name="summary-of-contents"/>
+      <w:bookmarkStart w:id="30" w:name="summary-of-contents"/>
       <w:r>
         <w:t xml:space="preserve">Summary of contents</w:t>
       </w:r>
-      <w:bookmarkEnd w:id="29"/>
+      <w:bookmarkEnd w:id="30"/>
     </w:p>
     <w:p>
       <w:pPr>
@@ -1651,11 +1689,11 @@
       <w:pPr>
         <w:pStyle w:val="Ttulo2"/>
       </w:pPr>
-      <w:bookmarkStart w:id="30" w:name="database-file"/>
+      <w:bookmarkStart w:id="31" w:name="database-file"/>
       <w:r>
         <w:t xml:space="preserve">Database file</w:t>
       </w:r>
-      <w:bookmarkEnd w:id="30"/>
+      <w:bookmarkEnd w:id="31"/>
     </w:p>
     <w:p>
       <w:pPr>
@@ -2268,11 +2306,11 @@
       <w:pPr>
         <w:pStyle w:val="Ttulo2"/>
       </w:pPr>
-      <w:bookmarkStart w:id="31" w:name="sylvanseeds-app"/>
+      <w:bookmarkStart w:id="32" w:name="sylvanseeds-app"/>
       <w:r>
         <w:t xml:space="preserve">SylvanSeeds app</w:t>
       </w:r>
-      <w:bookmarkEnd w:id="31"/>
+      <w:bookmarkEnd w:id="32"/>
     </w:p>
     <w:p>
       <w:pPr>
@@ -2337,7 +2375,7 @@
       <w:r>
         <w:t xml:space="preserve"> </w:t>
       </w:r>
-      <w:hyperlink r:id="rId22">
+      <w:hyperlink r:id="rId33">
         <w:r>
           <w:rPr>
             <w:rStyle w:val="Hipervnculo"/>
@@ -2511,11 +2549,11 @@
       <w:pPr>
         <w:pStyle w:val="Ttulo1"/>
       </w:pPr>
-      <w:bookmarkStart w:id="32" w:name="discussion"/>
+      <w:bookmarkStart w:id="34" w:name="discussion"/>
       <w:r>
         <w:t xml:space="preserve">Discussion</w:t>
       </w:r>
-      <w:bookmarkEnd w:id="32"/>
+      <w:bookmarkEnd w:id="34"/>
     </w:p>
     <w:p>
       <w:pPr>
@@ -2740,7 +2778,7 @@
           <w:rPr>
             <w:rStyle w:val="Hipervnculo"/>
           </w:rPr>
-          <w:t xml:space="preserve">https://efernandezpascual.shinyapps.io/sylvanseeds/</w:t>
+          <w:t xml:space="preserve">https://efernandezpascual.github.io/home/sylvanseeds.html</w:t>
         </w:r>
       </w:hyperlink>
       <w:r>
@@ -2754,11 +2792,11 @@
       <w:pPr>
         <w:pStyle w:val="Ttulo1"/>
       </w:pPr>
-      <w:bookmarkStart w:id="33" w:name="acknowledgements"/>
+      <w:bookmarkStart w:id="35" w:name="acknowledgements"/>
       <w:r>
         <w:t xml:space="preserve">Acknowledgements</w:t>
       </w:r>
-      <w:bookmarkEnd w:id="33"/>
+      <w:bookmarkEnd w:id="35"/>
     </w:p>
     <w:p>
       <w:pPr>
@@ -2790,14 +2828,14 @@
       <w:pPr>
         <w:pStyle w:val="Ttulo1"/>
       </w:pPr>
-      <w:bookmarkStart w:id="34" w:name="references"/>
+      <w:bookmarkStart w:id="36" w:name="references"/>
       <w:r>
         <w:t xml:space="preserve">References</w:t>
       </w:r>
-      <w:bookmarkEnd w:id="34"/>
-    </w:p>
-    <w:bookmarkStart w:id="73" w:name="refs"/>
-    <w:bookmarkStart w:id="35" w:name="ref-RN3214"/>
+      <w:bookmarkEnd w:id="36"/>
+    </w:p>
+    <w:bookmarkStart w:id="75" w:name="refs"/>
+    <w:bookmarkStart w:id="37" w:name="ref-RN3214"/>
     <w:p>
       <w:pPr>
         <w:pStyle w:val="Bibliografa"/>
@@ -2818,8 +2856,8 @@
         <w:t xml:space="preserve">. Academic Press, San Diego.</w:t>
       </w:r>
     </w:p>
-    <w:bookmarkEnd w:id="35"/>
-    <w:bookmarkStart w:id="36" w:name="ref-RN2999"/>
+    <w:bookmarkEnd w:id="37"/>
+    <w:bookmarkStart w:id="38" w:name="ref-RN2999"/>
     <w:p>
       <w:pPr>
         <w:pStyle w:val="Bibliografa"/>
@@ -2843,8 +2881,8 @@
         <w:t xml:space="preserve">16: 165–168.</w:t>
       </w:r>
     </w:p>
-    <w:bookmarkEnd w:id="36"/>
-    <w:bookmarkStart w:id="37" w:name="ref-RN4932"/>
+    <w:bookmarkEnd w:id="38"/>
+    <w:bookmarkStart w:id="39" w:name="ref-RN4932"/>
     <w:p>
       <w:pPr>
         <w:pStyle w:val="Bibliografa"/>
@@ -2868,8 +2906,8 @@
         <w:t xml:space="preserve">5: 180214.</w:t>
       </w:r>
     </w:p>
-    <w:bookmarkEnd w:id="37"/>
-    <w:bookmarkStart w:id="38" w:name="ref-RN4658"/>
+    <w:bookmarkEnd w:id="39"/>
+    <w:bookmarkStart w:id="40" w:name="ref-RN4658"/>
     <w:p>
       <w:pPr>
         <w:pStyle w:val="Bibliografa"/>
@@ -2893,8 +2931,8 @@
         <w:t xml:space="preserve">30: 161–186.</w:t>
       </w:r>
     </w:p>
-    <w:bookmarkEnd w:id="38"/>
-    <w:bookmarkStart w:id="39" w:name="ref-RN4664"/>
+    <w:bookmarkEnd w:id="40"/>
+    <w:bookmarkStart w:id="41" w:name="ref-RN4664"/>
     <w:p>
       <w:pPr>
         <w:pStyle w:val="Bibliografa"/>
@@ -2918,8 +2956,8 @@
         <w:t xml:space="preserve">2: 1906–1917.</w:t>
       </w:r>
     </w:p>
-    <w:bookmarkEnd w:id="39"/>
-    <w:bookmarkStart w:id="40" w:name="ref-RN3078"/>
+    <w:bookmarkEnd w:id="41"/>
+    <w:bookmarkStart w:id="42" w:name="ref-RN3078"/>
     <w:p>
       <w:pPr>
         <w:pStyle w:val="Bibliografa"/>
@@ -2943,8 +2981,8 @@
         <w:t xml:space="preserve">39: 2191–2200.</w:t>
       </w:r>
     </w:p>
-    <w:bookmarkEnd w:id="40"/>
-    <w:bookmarkStart w:id="41" w:name="ref-RN4656"/>
+    <w:bookmarkEnd w:id="42"/>
+    <w:bookmarkStart w:id="43" w:name="ref-RN4656"/>
     <w:p>
       <w:pPr>
         <w:pStyle w:val="Bibliografa"/>
@@ -2968,8 +3006,8 @@
         <w:t xml:space="preserve">27: 131–153.</w:t>
       </w:r>
     </w:p>
-    <w:bookmarkEnd w:id="41"/>
-    <w:bookmarkStart w:id="42" w:name="ref-RN4660"/>
+    <w:bookmarkEnd w:id="43"/>
+    <w:bookmarkStart w:id="44" w:name="ref-RN4660"/>
     <w:p>
       <w:pPr>
         <w:pStyle w:val="Bibliografa"/>
@@ -2981,8 +3019,8 @@
         <w:t xml:space="preserve"> </w:t>
       </w:r>
     </w:p>
-    <w:bookmarkEnd w:id="42"/>
-    <w:bookmarkStart w:id="43" w:name="ref-RN4661"/>
+    <w:bookmarkEnd w:id="44"/>
+    <w:bookmarkStart w:id="45" w:name="ref-RN4661"/>
     <w:p>
       <w:pPr>
         <w:pStyle w:val="Bibliografa"/>
@@ -2994,8 +3032,8 @@
         <w:t xml:space="preserve"> </w:t>
       </w:r>
     </w:p>
-    <w:bookmarkEnd w:id="43"/>
-    <w:bookmarkStart w:id="44" w:name="ref-RN4665"/>
+    <w:bookmarkEnd w:id="45"/>
+    <w:bookmarkStart w:id="46" w:name="ref-RN4665"/>
     <w:p>
       <w:pPr>
         <w:pStyle w:val="Bibliografa"/>
@@ -3019,8 +3057,8 @@
         <w:t xml:space="preserve">9: 1682.</w:t>
       </w:r>
     </w:p>
-    <w:bookmarkEnd w:id="44"/>
-    <w:bookmarkStart w:id="45" w:name="ref-RN3318"/>
+    <w:bookmarkEnd w:id="46"/>
+    <w:bookmarkStart w:id="47" w:name="ref-RN3318"/>
     <w:p>
       <w:pPr>
         <w:pStyle w:val="Bibliografa"/>
@@ -3044,8 +3082,8 @@
         <w:t xml:space="preserve">529: 167–171.</w:t>
       </w:r>
     </w:p>
-    <w:bookmarkEnd w:id="45"/>
-    <w:bookmarkStart w:id="46" w:name="ref-RN2384"/>
+    <w:bookmarkEnd w:id="47"/>
+    <w:bookmarkStart w:id="48" w:name="ref-RN2384"/>
     <w:p>
       <w:pPr>
         <w:pStyle w:val="Bibliografa"/>
@@ -3069,8 +3107,8 @@
         <w:t xml:space="preserve">41: 293–319.</w:t>
       </w:r>
     </w:p>
-    <w:bookmarkEnd w:id="46"/>
-    <w:bookmarkStart w:id="47" w:name="ref-RN2964"/>
+    <w:bookmarkEnd w:id="48"/>
+    <w:bookmarkStart w:id="49" w:name="ref-RN2964"/>
     <w:p>
       <w:pPr>
         <w:pStyle w:val="Bibliografa"/>
@@ -3082,8 +3120,8 @@
         <w:t xml:space="preserve"> </w:t>
       </w:r>
     </w:p>
-    <w:bookmarkEnd w:id="47"/>
-    <w:bookmarkStart w:id="48" w:name="ref-RN2249"/>
+    <w:bookmarkEnd w:id="49"/>
+    <w:bookmarkStart w:id="50" w:name="ref-RN2249"/>
     <w:p>
       <w:pPr>
         <w:pStyle w:val="Bibliografa"/>
@@ -3107,8 +3145,8 @@
         <w:t xml:space="preserve">94: 439–456.</w:t>
       </w:r>
     </w:p>
-    <w:bookmarkEnd w:id="48"/>
-    <w:bookmarkStart w:id="49" w:name="ref-RN2865"/>
+    <w:bookmarkEnd w:id="50"/>
+    <w:bookmarkStart w:id="51" w:name="ref-RN2865"/>
     <w:p>
       <w:pPr>
         <w:pStyle w:val="Bibliografa"/>
@@ -3132,8 +3170,8 @@
         <w:t xml:space="preserve">119: 1169–1177.</w:t>
       </w:r>
     </w:p>
-    <w:bookmarkEnd w:id="49"/>
-    <w:bookmarkStart w:id="50" w:name="ref-RN3063"/>
+    <w:bookmarkEnd w:id="51"/>
+    <w:bookmarkStart w:id="52" w:name="ref-RN3063"/>
     <w:p>
       <w:pPr>
         <w:pStyle w:val="Bibliografa"/>
@@ -3157,8 +3195,8 @@
         <w:t xml:space="preserve">171: 501–523.</w:t>
       </w:r>
     </w:p>
-    <w:bookmarkEnd w:id="50"/>
-    <w:bookmarkStart w:id="51" w:name="ref-RN4931"/>
+    <w:bookmarkEnd w:id="52"/>
+    <w:bookmarkStart w:id="53" w:name="ref-RN4931"/>
     <w:p>
       <w:pPr>
         <w:pStyle w:val="Bibliografa"/>
@@ -3182,8 +3220,8 @@
         <w:t xml:space="preserve">36: 703–743.</w:t>
       </w:r>
     </w:p>
-    <w:bookmarkEnd w:id="51"/>
-    <w:bookmarkStart w:id="52" w:name="ref-RN3273"/>
+    <w:bookmarkEnd w:id="53"/>
+    <w:bookmarkStart w:id="54" w:name="ref-RN3273"/>
     <w:p>
       <w:pPr>
         <w:pStyle w:val="Bibliografa"/>
@@ -3207,8 +3245,8 @@
         <w:t xml:space="preserve">69: 1017–1059.</w:t>
       </w:r>
     </w:p>
-    <w:bookmarkEnd w:id="52"/>
-    <w:bookmarkStart w:id="53" w:name="ref-RN3043"/>
+    <w:bookmarkEnd w:id="54"/>
+    <w:bookmarkStart w:id="55" w:name="ref-RN3043"/>
     <w:p>
       <w:pPr>
         <w:pStyle w:val="Bibliografa"/>
@@ -3232,8 +3270,8 @@
         <w:t xml:space="preserve">97: 250–261.</w:t>
       </w:r>
     </w:p>
-    <w:bookmarkEnd w:id="53"/>
-    <w:bookmarkStart w:id="54" w:name="ref-RN4666"/>
+    <w:bookmarkEnd w:id="55"/>
+    <w:bookmarkStart w:id="56" w:name="ref-RN4666"/>
     <w:p>
       <w:pPr>
         <w:pStyle w:val="Bibliografa"/>
@@ -3257,8 +3295,8 @@
         <w:t xml:space="preserve">6: 209–214.</w:t>
       </w:r>
     </w:p>
-    <w:bookmarkEnd w:id="54"/>
-    <w:bookmarkStart w:id="55" w:name="ref-RN2352"/>
+    <w:bookmarkEnd w:id="56"/>
+    <w:bookmarkStart w:id="57" w:name="ref-RN2352"/>
     <w:p>
       <w:pPr>
         <w:pStyle w:val="Bibliografa"/>
@@ -3282,8 +3320,8 @@
         <w:t xml:space="preserve">27: 637–645.</w:t>
       </w:r>
     </w:p>
-    <w:bookmarkEnd w:id="55"/>
-    <w:bookmarkStart w:id="56" w:name="ref-RN3132"/>
+    <w:bookmarkEnd w:id="57"/>
+    <w:bookmarkStart w:id="58" w:name="ref-RN3132"/>
     <w:p>
       <w:pPr>
         <w:pStyle w:val="Bibliografa"/>
@@ -3307,8 +3345,8 @@
         <w:t xml:space="preserve">16: 559–564.</w:t>
       </w:r>
     </w:p>
-    <w:bookmarkEnd w:id="56"/>
-    <w:bookmarkStart w:id="57" w:name="ref-RN2401"/>
+    <w:bookmarkEnd w:id="58"/>
+    <w:bookmarkStart w:id="59" w:name="ref-RN2401"/>
     <w:p>
       <w:pPr>
         <w:pStyle w:val="Bibliografa"/>
@@ -3329,8 +3367,8 @@
         <w:t xml:space="preserve">. Princeton University Press.</w:t>
       </w:r>
     </w:p>
-    <w:bookmarkEnd w:id="57"/>
-    <w:bookmarkStart w:id="58" w:name="ref-RN2241"/>
+    <w:bookmarkEnd w:id="59"/>
+    <w:bookmarkStart w:id="60" w:name="ref-RN2241"/>
     <w:p>
       <w:pPr>
         <w:pStyle w:val="Bibliografa"/>
@@ -3354,8 +3392,8 @@
         <w:t xml:space="preserve">11: e12381–e12381.</w:t>
       </w:r>
     </w:p>
-    <w:bookmarkEnd w:id="58"/>
-    <w:bookmarkStart w:id="59" w:name="ref-RN2942"/>
+    <w:bookmarkEnd w:id="60"/>
+    <w:bookmarkStart w:id="61" w:name="ref-RN2942"/>
     <w:p>
       <w:pPr>
         <w:pStyle w:val="Bibliografa"/>
@@ -3379,8 +3417,8 @@
         <w:t xml:space="preserve">104: 1284–1298.</w:t>
       </w:r>
     </w:p>
-    <w:bookmarkEnd w:id="59"/>
-    <w:bookmarkStart w:id="60" w:name="ref-RN4751"/>
+    <w:bookmarkEnd w:id="61"/>
+    <w:bookmarkStart w:id="62" w:name="ref-RN4751"/>
     <w:p>
       <w:pPr>
         <w:pStyle w:val="Bibliografa"/>
@@ -3398,8 +3436,8 @@
         <w:t xml:space="preserve">Handbook of meta-analysis in ecology and evolution</w:t>
       </w:r>
     </w:p>
-    <w:bookmarkEnd w:id="60"/>
-    <w:bookmarkStart w:id="61" w:name="ref-RN4684"/>
+    <w:bookmarkEnd w:id="62"/>
+    <w:bookmarkStart w:id="63" w:name="ref-RN4684"/>
     <w:p>
       <w:pPr>
         <w:pStyle w:val="Bibliografa"/>
@@ -3423,8 +3461,8 @@
         <w:t xml:space="preserve">38: 281–314.</w:t>
       </w:r>
     </w:p>
-    <w:bookmarkEnd w:id="61"/>
-    <w:bookmarkStart w:id="62" w:name="ref-RN4667"/>
+    <w:bookmarkEnd w:id="63"/>
+    <w:bookmarkStart w:id="64" w:name="ref-RN4667"/>
     <w:p>
       <w:pPr>
         <w:pStyle w:val="Bibliografa"/>
@@ -3448,8 +3486,8 @@
         <w:t xml:space="preserve">51: 933–938.</w:t>
       </w:r>
     </w:p>
-    <w:bookmarkEnd w:id="62"/>
-    <w:bookmarkStart w:id="63" w:name="ref-RN2923"/>
+    <w:bookmarkEnd w:id="64"/>
+    <w:bookmarkStart w:id="65" w:name="ref-RN2923"/>
     <w:p>
       <w:pPr>
         <w:pStyle w:val="Bibliografa"/>
@@ -3473,8 +3511,8 @@
         <w:t xml:space="preserve">61: 167–234.</w:t>
       </w:r>
     </w:p>
-    <w:bookmarkEnd w:id="63"/>
-    <w:bookmarkStart w:id="64" w:name="ref-RN2315"/>
+    <w:bookmarkEnd w:id="65"/>
+    <w:bookmarkStart w:id="66" w:name="ref-RN2315"/>
     <w:p>
       <w:pPr>
         <w:pStyle w:val="Bibliografa"/>
@@ -3486,8 +3524,8 @@
         <w:t xml:space="preserve"> </w:t>
       </w:r>
     </w:p>
-    <w:bookmarkEnd w:id="64"/>
-    <w:bookmarkStart w:id="65" w:name="ref-RN4655"/>
+    <w:bookmarkEnd w:id="66"/>
+    <w:bookmarkStart w:id="67" w:name="ref-RN4655"/>
     <w:p>
       <w:pPr>
         <w:pStyle w:val="Bibliografa"/>
@@ -3511,8 +3549,8 @@
         <w:t xml:space="preserve">221: 1764–1775.</w:t>
       </w:r>
     </w:p>
-    <w:bookmarkEnd w:id="65"/>
-    <w:bookmarkStart w:id="66" w:name="ref-RN4663"/>
+    <w:bookmarkEnd w:id="67"/>
+    <w:bookmarkStart w:id="68" w:name="ref-RN4663"/>
     <w:p>
       <w:pPr>
         <w:pStyle w:val="Bibliografa"/>
@@ -3536,8 +3574,8 @@
         <w:t xml:space="preserve">29: 3046–3067.</w:t>
       </w:r>
     </w:p>
-    <w:bookmarkEnd w:id="66"/>
-    <w:bookmarkStart w:id="67" w:name="ref-RN2321"/>
+    <w:bookmarkEnd w:id="68"/>
+    <w:bookmarkStart w:id="69" w:name="ref-RN2321"/>
     <w:p>
       <w:pPr>
         <w:pStyle w:val="Bibliografa"/>
@@ -3549,8 +3587,8 @@
         <w:t xml:space="preserve"> </w:t>
       </w:r>
     </w:p>
-    <w:bookmarkEnd w:id="67"/>
-    <w:bookmarkStart w:id="68" w:name="ref-RN2217"/>
+    <w:bookmarkEnd w:id="69"/>
+    <w:bookmarkStart w:id="70" w:name="ref-RN2217"/>
     <w:p>
       <w:pPr>
         <w:pStyle w:val="Bibliografa"/>
@@ -3574,8 +3612,8 @@
         <w:t xml:space="preserve">267: 147–149.</w:t>
       </w:r>
     </w:p>
-    <w:bookmarkEnd w:id="68"/>
-    <w:bookmarkStart w:id="69" w:name="ref-RN656"/>
+    <w:bookmarkEnd w:id="70"/>
+    <w:bookmarkStart w:id="71" w:name="ref-RN656"/>
     <w:p>
       <w:pPr>
         <w:pStyle w:val="Bibliografa"/>
@@ -3599,8 +3637,8 @@
         <w:t xml:space="preserve">16: 283–290.</w:t>
       </w:r>
     </w:p>
-    <w:bookmarkEnd w:id="69"/>
-    <w:bookmarkStart w:id="70" w:name="ref-RN2274"/>
+    <w:bookmarkEnd w:id="71"/>
+    <w:bookmarkStart w:id="72" w:name="ref-RN2274"/>
     <w:p>
       <w:pPr>
         <w:pStyle w:val="Bibliografa"/>
@@ -3624,8 +3662,8 @@
         <w:t xml:space="preserve">36: 1–48.</w:t>
       </w:r>
     </w:p>
-    <w:bookmarkEnd w:id="70"/>
-    <w:bookmarkStart w:id="71" w:name="ref-RN1188"/>
+    <w:bookmarkEnd w:id="72"/>
+    <w:bookmarkStart w:id="73" w:name="ref-RN1188"/>
     <w:p>
       <w:pPr>
         <w:pStyle w:val="Bibliografa"/>
@@ -3664,8 +3702,8 @@
         <w:t xml:space="preserve">62: 13–16.</w:t>
       </w:r>
     </w:p>
-    <w:bookmarkEnd w:id="71"/>
-    <w:bookmarkStart w:id="72" w:name="ref-RN4662"/>
+    <w:bookmarkEnd w:id="73"/>
+    <w:bookmarkStart w:id="74" w:name="ref-RN4662"/>
     <w:p>
       <w:pPr>
         <w:pStyle w:val="Bibliografa"/>
@@ -3689,17 +3727,17 @@
         <w:t xml:space="preserve">4: 1686.</w:t>
       </w:r>
     </w:p>
-    <w:bookmarkEnd w:id="72"/>
-    <w:bookmarkEnd w:id="73"/>
+    <w:bookmarkEnd w:id="74"/>
+    <w:bookmarkEnd w:id="75"/>
     <w:p>
       <w:pPr>
         <w:pStyle w:val="Ttulo1"/>
       </w:pPr>
-      <w:bookmarkStart w:id="74" w:name="supporting-information"/>
+      <w:bookmarkStart w:id="76" w:name="supporting-information"/>
       <w:r>
         <w:t xml:space="preserve">Supporting Information</w:t>
       </w:r>
-      <w:bookmarkEnd w:id="74"/>
+      <w:bookmarkEnd w:id="76"/>
     </w:p>
     <w:p>
       <w:pPr>
@@ -3821,23 +3859,70 @@
       <w:pPr>
         <w:pStyle w:val="Ttulo1"/>
       </w:pPr>
-      <w:bookmarkStart w:id="75" w:name="data-accessibility"/>
+      <w:bookmarkStart w:id="77" w:name="data-accessibility"/>
       <w:r>
         <w:t xml:space="preserve">Data accessibility</w:t>
       </w:r>
-      <w:bookmarkEnd w:id="75"/>
+      <w:bookmarkEnd w:id="77"/>
     </w:p>
     <w:p>
       <w:pPr>
         <w:pStyle w:val="FirstParagraph"/>
       </w:pPr>
       <w:r>
-        <w:t xml:space="preserve">All persons can use the database providing they cite this paper properly in any publications or in the metadata of any derived products that are produced using the database. The database is provided as Appendix S5 of this manuscript, but please do visit</w:t>
+        <w:t xml:space="preserve">All persons can use the database providing they cite this paper properly in any publications or in the metadata of any derived products that are produced using the database. The database is provided as</w:t>
+      </w:r>
+      <w:r>
+        <w:t xml:space="preserve"> </w:t>
+      </w:r>
+      <w:r>
+        <w:rPr>
+          <w:b/>
+        </w:rPr>
+        <w:t xml:space="preserve">Appendix S5</w:t>
+      </w:r>
+      <w:r>
+        <w:t xml:space="preserve"> </w:t>
+      </w:r>
+      <w:r>
+        <w:t xml:space="preserve">of this manuscript, but please do visit</w:t>
       </w:r>
       <w:r>
         <w:t xml:space="preserve"> </w:t>
       </w:r>
       <w:hyperlink r:id="rId22">
+        <w:r>
+          <w:rPr>
+            <w:rStyle w:val="Hipervnculo"/>
+          </w:rPr>
+          <w:t xml:space="preserve">https://efernandezpascual.github.io/home/sylvanseeds.html</w:t>
+        </w:r>
+      </w:hyperlink>
+      <w:r>
+        <w:t xml:space="preserve"> </w:t>
+      </w:r>
+      <w:r>
+        <w:t xml:space="preserve">to check for updates. It can be visualized with the</w:t>
+      </w:r>
+      <w:r>
+        <w:t xml:space="preserve"> </w:t>
+      </w:r>
+      <w:r>
+        <w:rPr>
+          <w:i/>
+        </w:rPr>
+        <w:t xml:space="preserve">SylvanSeeds</w:t>
+      </w:r>
+      <w:r>
+        <w:t xml:space="preserve"> </w:t>
+      </w:r>
+      <w:r>
+        <w:t xml:space="preserve">app at</w:t>
+      </w:r>
+      <w:r>
+        <w:t xml:space="preserve"> </w:t>
+      </w:r>
+      <w:hyperlink r:id="rId33">
         <w:r>
           <w:rPr>
             <w:rStyle w:val="Hipervnculo"/>
@@ -3846,50 +3931,32 @@
         </w:r>
       </w:hyperlink>
       <w:r>
-        <w:t xml:space="preserve"> </w:t>
-      </w:r>
-      <w:r>
-        <w:t xml:space="preserve">to check for updates. It can be visualized with the</w:t>
-      </w:r>
-      <w:r>
-        <w:t xml:space="preserve"> </w:t>
-      </w:r>
-      <w:r>
-        <w:rPr>
-          <w:i/>
-        </w:rPr>
-        <w:t xml:space="preserve">SylvanSeeds</w:t>
-      </w:r>
-      <w:r>
-        <w:t xml:space="preserve"> </w:t>
-      </w:r>
-      <w:r>
-        <w:t xml:space="preserve">app at</w:t>
-      </w:r>
-      <w:r>
-        <w:t xml:space="preserve"> </w:t>
-      </w:r>
-      <w:hyperlink r:id="rId22">
+        <w:t xml:space="preserve">. The code to create this manuscript and the app is stored at</w:t>
+      </w:r>
+      <w:r>
+        <w:t xml:space="preserve"> </w:t>
+      </w:r>
+      <w:hyperlink r:id="rId78">
         <w:r>
           <w:rPr>
             <w:rStyle w:val="Hipervnculo"/>
           </w:rPr>
-          <w:t xml:space="preserve">https://efernandezpascual.shinyapps.io/sylvanseeds/</w:t>
+          <w:t xml:space="preserve">https://github.com/efernandezpascual/sylvanseeds</w:t>
         </w:r>
       </w:hyperlink>
       <w:r>
-        <w:t xml:space="preserve">. The code of the app is stored at (note: the GitHub repo is kept private until publication of the manuscript).</w:t>
+        <w:t xml:space="preserve">.</w:t>
       </w:r>
     </w:p>
     <w:p>
       <w:pPr>
         <w:pStyle w:val="Ttulo1"/>
       </w:pPr>
-      <w:bookmarkStart w:id="76" w:name="figures"/>
+      <w:bookmarkStart w:id="79" w:name="figures"/>
       <w:r>
         <w:t xml:space="preserve">Figures</w:t>
       </w:r>
-      <w:bookmarkEnd w:id="76"/>
+      <w:bookmarkEnd w:id="79"/>
     </w:p>
     <w:p>
       <w:pPr>
@@ -3911,7 +3978,7 @@
                     </pic:cNvPicPr>
                   </pic:nvPicPr>
                   <pic:blipFill>
-                    <a:blip r:embed="rId77"/>
+                    <a:blip r:embed="rId80"/>
                     <a:stretch>
                       <a:fillRect/>
                     </a:stretch>
@@ -3965,9 +4032,9 @@
       <w:r>
         <w:drawing>
           <wp:inline>
-            <wp:extent cx="5600700" cy="7200900"/>
+            <wp:extent cx="5600700" cy="4000500"/>
             <wp:effectExtent b="0" l="0" r="0" t="0"/>
-            <wp:docPr descr="Figure 2: Example of the germination records as shown by the SylvanSeeds app. Records for one species, the European pedunculate oak, Quercus robur. Each panel shows the results for a combination of experimental conditions, with the germination temperature varying within each panel. Bars represent the mean germination proportion and brackets the 95% binomial confidence interval." title="" id="1" name="Picture"/>
+            <wp:docPr descr="Figure 2: Example of the germination records as shown by the SylvanSeeds app. Records for one species, the European common beech, Fagus sylvatica. Each panel shows the results for a combination of experimental conditions, with the germination temperature varying within each panel. Bars represent the mean germination proportion and brackets the 95% binomial confidence interval." title="" id="1" name="Picture"/>
             <a:graphic>
               <a:graphicData uri="http://schemas.openxmlformats.org/drawingml/2006/picture">
                 <pic:pic>
@@ -3978,7 +4045,7 @@
                     </pic:cNvPicPr>
                   </pic:nvPicPr>
                   <pic:blipFill>
-                    <a:blip r:embed="rId78"/>
+                    <a:blip r:embed="rId81"/>
                     <a:stretch>
                       <a:fillRect/>
                     </a:stretch>
@@ -3986,7 +4053,7 @@
                   <pic:spPr bwMode="auto">
                     <a:xfrm>
                       <a:off x="0" y="0"/>
-                      <a:ext cx="5600700" cy="7200900"/>
+                      <a:ext cx="5600700" cy="4000500"/>
                     </a:xfrm>
                     <a:prstGeom prst="rect">
                       <a:avLst/>
@@ -4025,16 +4092,16 @@
         <w:t xml:space="preserve"> </w:t>
       </w:r>
       <w:r>
-        <w:t xml:space="preserve">app. Records for one species, the European pedunculate oak,</w:t>
-      </w:r>
-      <w:r>
-        <w:t xml:space="preserve"> </w:t>
-      </w:r>
-      <w:r>
-        <w:rPr>
-          <w:i/>
-        </w:rPr>
-        <w:t xml:space="preserve">Quercus robur</w:t>
+        <w:t xml:space="preserve">app. Records for one species, the European common beech,</w:t>
+      </w:r>
+      <w:r>
+        <w:t xml:space="preserve"> </w:t>
+      </w:r>
+      <w:r>
+        <w:rPr>
+          <w:i/>
+        </w:rPr>
+        <w:t xml:space="preserve">Fagus sylvatica</w:t>
       </w:r>
       <w:r>
         <w:t xml:space="preserve">. Each panel shows the results for a combination of experimental conditions, with the germination temperature varying within each panel. Bars represent the mean germination proportion and brackets the 95% binomial confidence interval.</w:t>

</xml_diff>